<commit_message>
Sprint 3 Review Docs added
</commit_message>
<xml_diff>
--- a/Documentation/Visualizr Sprint 2 Review Documentation.docx
+++ b/Documentation/Visualizr Sprint 2 Review Documentation.docx
@@ -83,13 +83,7 @@
         <w:rPr>
           <w:rFonts w:ascii="Times New Roman" w:hAnsi="Times New Roman" w:cs="Times New Roman"/>
         </w:rPr>
-        <w:t xml:space="preserve">  </w:t>
-      </w:r>
-      <w:r>
-        <w:rPr>
-          <w:rFonts w:ascii="Times New Roman" w:hAnsi="Times New Roman" w:cs="Times New Roman"/>
-        </w:rPr>
-        <w:t>(</w:t>
+        <w:t xml:space="preserve">  (</w:t>
       </w:r>
       <w:proofErr w:type="gramEnd"/>
       <w:r>
@@ -140,13 +134,7 @@
         <w:rPr>
           <w:rFonts w:ascii="Times New Roman" w:hAnsi="Times New Roman" w:cs="Times New Roman"/>
         </w:rPr>
-        <w:t xml:space="preserve"> </w:t>
-      </w:r>
-      <w:r>
-        <w:rPr>
-          <w:rFonts w:ascii="Times New Roman" w:hAnsi="Times New Roman" w:cs="Times New Roman"/>
-        </w:rPr>
-        <w:t>(Scrum Master)</w:t>
+        <w:t xml:space="preserve"> (Scrum Master)</w:t>
       </w:r>
     </w:p>
     <w:p>
@@ -360,13 +348,7 @@
         <w:rPr>
           <w:rFonts w:ascii="Times New Roman" w:hAnsi="Times New Roman" w:cs="Times New Roman"/>
         </w:rPr>
-        <w:t>As a developer, I want to be able to choose between two visualizations</w:t>
-      </w:r>
-      <w:r>
-        <w:rPr>
-          <w:rFonts w:ascii="Times New Roman" w:hAnsi="Times New Roman" w:cs="Times New Roman"/>
-        </w:rPr>
-        <w:t xml:space="preserve"> </w:t>
+        <w:t xml:space="preserve">As a developer, I want to be able to choose between two visualizations </w:t>
       </w:r>
     </w:p>
     <w:p>
@@ -387,8 +369,6 @@
         </w:rPr>
         <w:t>As a developer, I want to create tables based on the uploaded data.</w:t>
       </w:r>
-      <w:bookmarkStart w:id="0" w:name="_GoBack"/>
-      <w:bookmarkEnd w:id="0"/>
     </w:p>
     <w:p>
       <w:pPr>
@@ -528,7 +508,15 @@
         <w:rPr>
           <w:rFonts w:ascii="Times New Roman" w:hAnsi="Times New Roman" w:cs="Times New Roman"/>
         </w:rPr>
-        <w:t>Days in Sprint 1                  -16</w:t>
+        <w:t>Days in Sprint 2</w:t>
+      </w:r>
+      <w:bookmarkStart w:id="0" w:name="_GoBack"/>
+      <w:bookmarkEnd w:id="0"/>
+      <w:r>
+        <w:rPr>
+          <w:rFonts w:ascii="Times New Roman" w:hAnsi="Times New Roman" w:cs="Times New Roman"/>
+        </w:rPr>
+        <w:t xml:space="preserve">                  -16</w:t>
       </w:r>
     </w:p>
     <w:p>

</xml_diff>